<commit_message>
projects and resume updated
</commit_message>
<xml_diff>
--- a/public/download/resume-jaskaran.docx
+++ b/public/download/resume-jaskaran.docx
@@ -56,21 +56,7 @@
             <w:rStyle w:val="Hyperlink"/>
             <w:szCs w:val="22"/>
           </w:rPr>
-          <w:t>Port</w:t>
-        </w:r>
-        <w:r>
-          <w:rPr>
-            <w:rStyle w:val="Hyperlink"/>
-            <w:szCs w:val="22"/>
-          </w:rPr>
-          <w:t>f</w:t>
-        </w:r>
-        <w:r>
-          <w:rPr>
-            <w:rStyle w:val="Hyperlink"/>
-            <w:szCs w:val="22"/>
-          </w:rPr>
-          <w:t>olio</w:t>
+          <w:t>Portfolio</w:t>
         </w:r>
       </w:hyperlink>
       <w:r>
@@ -152,7 +138,27 @@
           <w:lang w:bidi="ar-SA"/>
           <w14:ligatures w14:val="none"/>
         </w:rPr>
-        <w:t xml:space="preserve"> 10 months of </w:t>
+        <w:t xml:space="preserve"> 1</w:t>
+      </w:r>
+      <w:r>
+        <w:rPr>
+          <w:rFonts w:asciiTheme="majorHAnsi" w:eastAsia="Times New Roman" w:hAnsiTheme="majorHAnsi" w:cstheme="majorHAnsi"/>
+          <w:kern w:val="0"/>
+          <w:szCs w:val="22"/>
+          <w:lang w:bidi="ar-SA"/>
+          <w14:ligatures w14:val="none"/>
+        </w:rPr>
+        <w:t>1</w:t>
+      </w:r>
+      <w:r>
+        <w:rPr>
+          <w:rFonts w:asciiTheme="majorHAnsi" w:eastAsia="Times New Roman" w:hAnsiTheme="majorHAnsi" w:cstheme="majorHAnsi"/>
+          <w:kern w:val="0"/>
+          <w:szCs w:val="22"/>
+          <w:lang w:bidi="ar-SA"/>
+          <w14:ligatures w14:val="none"/>
+        </w:rPr>
+        <w:t xml:space="preserve"> months of </w:t>
       </w:r>
       <w:r>
         <w:rPr>
@@ -229,6 +235,12 @@
         </w:rPr>
         <w:t>, Typescript</w:t>
       </w:r>
+      <w:r>
+        <w:rPr>
+          <w:szCs w:val="22"/>
+        </w:rPr>
+        <w:t>, Framer Motion</w:t>
+      </w:r>
     </w:p>
     <w:p>
       <w:pPr>
@@ -289,6 +301,12 @@
           <w:szCs w:val="22"/>
         </w:rPr>
         <w:t>, Python</w:t>
+      </w:r>
+      <w:r>
+        <w:rPr>
+          <w:szCs w:val="22"/>
+        </w:rPr>
+        <w:t>, Express JS</w:t>
       </w:r>
     </w:p>
     <w:p>
@@ -421,27 +439,7 @@
             <w:sz w:val="24"/>
             <w:szCs w:val="24"/>
           </w:rPr>
-          <w:t>Ea</w:t>
-        </w:r>
-        <w:r>
-          <w:rPr>
-            <w:rStyle w:val="Hyperlink"/>
-            <w:b/>
-            <w:bCs/>
-            <w:sz w:val="24"/>
-            <w:szCs w:val="24"/>
-          </w:rPr>
-          <w:t>z</w:t>
-        </w:r>
-        <w:r>
-          <w:rPr>
-            <w:rStyle w:val="Hyperlink"/>
-            <w:b/>
-            <w:bCs/>
-            <w:sz w:val="24"/>
-            <w:szCs w:val="24"/>
-          </w:rPr>
-          <w:t>web</w:t>
+          <w:t>Eazweb</w:t>
         </w:r>
       </w:hyperlink>
       <w:r>
@@ -530,26 +528,33 @@
       <w:pPr>
         <w:spacing w:line="192" w:lineRule="auto"/>
         <w:rPr>
-          <w:b/>
-          <w:bCs/>
-          <w:szCs w:val="22"/>
-        </w:rPr>
-      </w:pPr>
-      <w:r>
-        <w:rPr>
-          <w:b/>
-          <w:bCs/>
-          <w:szCs w:val="22"/>
-        </w:rPr>
-        <w:t xml:space="preserve">SHARELIT </w:t>
-      </w:r>
-      <w:r>
-        <w:rPr>
-          <w:b/>
-          <w:bCs/>
-          <w:szCs w:val="22"/>
-        </w:rPr>
-        <w:t>– [</w:t>
+          <w:szCs w:val="22"/>
+        </w:rPr>
+      </w:pPr>
+      <w:r>
+        <w:rPr>
+          <w:b/>
+          <w:bCs/>
+          <w:szCs w:val="22"/>
+        </w:rPr>
+        <w:t>GOOGUESSY</w:t>
+      </w:r>
+      <w:r>
+        <w:rPr>
+          <w:b/>
+          <w:bCs/>
+          <w:sz w:val="24"/>
+          <w:szCs w:val="24"/>
+        </w:rPr>
+        <w:t>-</w:t>
+      </w:r>
+      <w:r>
+        <w:rPr>
+          <w:b/>
+          <w:bCs/>
+          <w:szCs w:val="22"/>
+        </w:rPr>
+        <w:t xml:space="preserve"> [</w:t>
       </w:r>
       <w:hyperlink r:id="rId9" w:history="1">
         <w:r>
@@ -583,43 +588,13 @@
         <w:rPr>
           <w:szCs w:val="22"/>
         </w:rPr>
-        <w:t xml:space="preserve">Tech Stack used – </w:t>
-      </w:r>
-      <w:r>
-        <w:rPr>
-          <w:szCs w:val="22"/>
-        </w:rPr>
-        <w:t xml:space="preserve">Next JS, Firebase, </w:t>
-      </w:r>
-      <w:r>
-        <w:rPr>
-          <w:szCs w:val="22"/>
-        </w:rPr>
-        <w:t>Tailwind CSS</w:t>
-      </w:r>
-      <w:r>
-        <w:rPr>
-          <w:szCs w:val="22"/>
-        </w:rPr>
-        <w:t>, Cle</w:t>
-      </w:r>
-      <w:r>
-        <w:rPr>
-          <w:szCs w:val="22"/>
-        </w:rPr>
-        <w:t>r</w:t>
-      </w:r>
-      <w:r>
-        <w:rPr>
-          <w:szCs w:val="22"/>
-        </w:rPr>
-        <w:t>k</w:t>
-      </w:r>
-      <w:r>
-        <w:rPr>
-          <w:szCs w:val="22"/>
-        </w:rPr>
-        <w:t>, Resend API</w:t>
+        <w:t xml:space="preserve">Tech Stack used – Next JS, </w:t>
+      </w:r>
+      <w:r>
+        <w:rPr>
+          <w:szCs w:val="22"/>
+        </w:rPr>
+        <w:t>Express JS, Web Sockets, Mongo DB, Gemini API, Google Search Engine</w:t>
       </w:r>
     </w:p>
     <w:p>
@@ -627,57 +602,51 @@
         <w:pStyle w:val="ListParagraph"/>
         <w:numPr>
           <w:ilvl w:val="0"/>
-          <w:numId w:val="7"/>
+          <w:numId w:val="8"/>
         </w:numPr>
         <w:spacing w:line="192" w:lineRule="auto"/>
-        <w:rPr>
-          <w:szCs w:val="22"/>
-        </w:rPr>
-      </w:pPr>
-      <w:r>
-        <w:rPr>
-          <w:rFonts w:asciiTheme="majorHAnsi" w:hAnsiTheme="majorHAnsi" w:cstheme="majorHAnsi"/>
-        </w:rPr>
-        <w:t>Developed a secure file-sharing platform where users can upload and share files protected by passwords</w:t>
-      </w:r>
-      <w:r>
-        <w:rPr>
-          <w:rFonts w:asciiTheme="majorHAnsi" w:hAnsiTheme="majorHAnsi" w:cstheme="majorHAnsi"/>
-        </w:rPr>
-        <w:t xml:space="preserve"> with fast loading speed and industry standard structure</w:t>
-      </w:r>
-      <w:r>
-        <w:rPr>
-          <w:rFonts w:asciiTheme="majorHAnsi" w:hAnsiTheme="majorHAnsi" w:cstheme="majorHAnsi"/>
-        </w:rPr>
-        <w:t>. Utilized Next.js for the full-stack application, Tailwind CSS for responsive design, Firebase for database management, and Clerk for user authentication</w:t>
-      </w:r>
-      <w:r>
-        <w:t>.</w:t>
-      </w:r>
-    </w:p>
-    <w:p>
-      <w:pPr>
+      </w:pPr>
+      <w:r>
+        <w:t>Engineered a multiplayer version of "Google Feud" using Next.js, Express, and MongoDB with real-time gameplay powered by Socket.IO. Integrated Google Gemini AI for dynamic game prompts and added features like leaderboards, room-based sessions, and chat functionality.</w:t>
+      </w:r>
+    </w:p>
+    <w:p>
+      <w:pPr>
+        <w:pStyle w:val="ListParagraph"/>
+        <w:numPr>
+          <w:ilvl w:val="0"/>
+          <w:numId w:val="8"/>
+        </w:numPr>
         <w:spacing w:line="192" w:lineRule="auto"/>
-        <w:rPr>
-          <w:szCs w:val="22"/>
-        </w:rPr>
-      </w:pPr>
-      <w:r>
-        <w:rPr>
-          <w:b/>
-          <w:bCs/>
-          <w:szCs w:val="22"/>
-        </w:rPr>
-        <w:t>LIFT LOCK</w:t>
-      </w:r>
-      <w:r>
-        <w:rPr>
-          <w:b/>
-          <w:bCs/>
-          <w:szCs w:val="22"/>
-        </w:rPr>
-        <w:t>- [</w:t>
+      </w:pPr>
+      <w:r>
+        <w:t>Highlighted skills: real-time systems, AI-driven development, and scalable full-stack architecture.</w:t>
+      </w:r>
+    </w:p>
+    <w:p>
+      <w:pPr>
+        <w:spacing w:line="192" w:lineRule="auto"/>
+        <w:rPr>
+          <w:b/>
+          <w:bCs/>
+          <w:szCs w:val="22"/>
+        </w:rPr>
+      </w:pPr>
+      <w:r>
+        <w:rPr>
+          <w:b/>
+          <w:bCs/>
+          <w:szCs w:val="22"/>
+        </w:rPr>
+        <w:t xml:space="preserve">SHARELIT </w:t>
+      </w:r>
+      <w:r>
+        <w:rPr>
+          <w:b/>
+          <w:bCs/>
+          <w:szCs w:val="22"/>
+        </w:rPr>
+        <w:t>– [</w:t>
       </w:r>
       <w:hyperlink r:id="rId10" w:history="1">
         <w:r>
@@ -687,25 +656,7 @@
             <w:bCs/>
             <w:szCs w:val="22"/>
           </w:rPr>
-          <w:t>Li</w:t>
-        </w:r>
-        <w:r>
-          <w:rPr>
-            <w:rStyle w:val="Hyperlink"/>
-            <w:b/>
-            <w:bCs/>
-            <w:szCs w:val="22"/>
-          </w:rPr>
-          <w:t>n</w:t>
-        </w:r>
-        <w:r>
-          <w:rPr>
-            <w:rStyle w:val="Hyperlink"/>
-            <w:b/>
-            <w:bCs/>
-            <w:szCs w:val="22"/>
-          </w:rPr>
-          <w:t>k</w:t>
+          <w:t>Link</w:t>
         </w:r>
       </w:hyperlink>
       <w:r>
@@ -729,13 +680,43 @@
         <w:rPr>
           <w:szCs w:val="22"/>
         </w:rPr>
-        <w:t>Tech Stack used – Next JS,</w:t>
-      </w:r>
-      <w:r>
-        <w:rPr>
-          <w:szCs w:val="22"/>
-        </w:rPr>
-        <w:t xml:space="preserve"> Tailwind CSS, Mongo Db, Cloudinary</w:t>
+        <w:t xml:space="preserve">Tech Stack used – </w:t>
+      </w:r>
+      <w:r>
+        <w:rPr>
+          <w:szCs w:val="22"/>
+        </w:rPr>
+        <w:t xml:space="preserve">Next JS, Firebase, </w:t>
+      </w:r>
+      <w:r>
+        <w:rPr>
+          <w:szCs w:val="22"/>
+        </w:rPr>
+        <w:t>Tailwind CSS</w:t>
+      </w:r>
+      <w:r>
+        <w:rPr>
+          <w:szCs w:val="22"/>
+        </w:rPr>
+        <w:t>, Cle</w:t>
+      </w:r>
+      <w:r>
+        <w:rPr>
+          <w:szCs w:val="22"/>
+        </w:rPr>
+        <w:t>r</w:t>
+      </w:r>
+      <w:r>
+        <w:rPr>
+          <w:szCs w:val="22"/>
+        </w:rPr>
+        <w:t>k</w:t>
+      </w:r>
+      <w:r>
+        <w:rPr>
+          <w:szCs w:val="22"/>
+        </w:rPr>
+        <w:t>, Resend API</w:t>
       </w:r>
     </w:p>
     <w:p>
@@ -743,66 +724,57 @@
         <w:pStyle w:val="ListParagraph"/>
         <w:numPr>
           <w:ilvl w:val="0"/>
-          <w:numId w:val="6"/>
+          <w:numId w:val="7"/>
         </w:numPr>
         <w:spacing w:line="192" w:lineRule="auto"/>
-      </w:pPr>
-      <w:r>
-        <w:t>Developed an e-commerce platform that offers a seamless shopping experience with secure user authentication, real-time data management and admin panel to control all the stuff</w:t>
-      </w:r>
-    </w:p>
-    <w:p>
-      <w:pPr>
-        <w:pStyle w:val="ListParagraph"/>
-        <w:numPr>
-          <w:ilvl w:val="0"/>
-          <w:numId w:val="6"/>
-        </w:numPr>
+        <w:rPr>
+          <w:szCs w:val="22"/>
+        </w:rPr>
+      </w:pPr>
+      <w:r>
+        <w:rPr>
+          <w:rFonts w:asciiTheme="majorHAnsi" w:hAnsiTheme="majorHAnsi" w:cstheme="majorHAnsi"/>
+        </w:rPr>
+        <w:t>Developed a secure file-sharing platform where users can upload and share files protected by passwords</w:t>
+      </w:r>
+      <w:r>
+        <w:rPr>
+          <w:rFonts w:asciiTheme="majorHAnsi" w:hAnsiTheme="majorHAnsi" w:cstheme="majorHAnsi"/>
+        </w:rPr>
+        <w:t xml:space="preserve"> with fast loading speed and industry standard structure</w:t>
+      </w:r>
+      <w:r>
+        <w:rPr>
+          <w:rFonts w:asciiTheme="majorHAnsi" w:hAnsiTheme="majorHAnsi" w:cstheme="majorHAnsi"/>
+        </w:rPr>
+        <w:t>. Utilized Next.js for the full-stack application, Tailwind CSS for responsive design, Firebase for database management, and Clerk for user authentication</w:t>
+      </w:r>
+      <w:r>
+        <w:t>.</w:t>
+      </w:r>
+    </w:p>
+    <w:p>
+      <w:pPr>
         <w:spacing w:line="192" w:lineRule="auto"/>
-      </w:pPr>
-      <w:r>
-        <w:t>Utilized Next.js for a performant and scalable front-end, Mongo DB for real-time database management and backend services and session management, and Tailwind CSS for a responsive and modern UI design. Implemented features such as product listings, shopping cart, checkout process, and order tracking, enhancing user engagement and operational efficiency.</w:t>
-      </w:r>
-    </w:p>
-    <w:p>
-      <w:pPr>
-        <w:spacing w:line="192" w:lineRule="auto"/>
-        <w:rPr>
-          <w:szCs w:val="22"/>
-        </w:rPr>
-      </w:pPr>
-      <w:r>
-        <w:rPr>
-          <w:b/>
-          <w:bCs/>
-          <w:szCs w:val="22"/>
-        </w:rPr>
-        <w:t>Q</w:t>
-      </w:r>
-      <w:r>
-        <w:rPr>
-          <w:b/>
-          <w:bCs/>
-          <w:szCs w:val="22"/>
-        </w:rPr>
-        <w:t>UIZESTY</w:t>
-      </w:r>
-      <w:r>
-        <w:rPr>
-          <w:b/>
-          <w:bCs/>
-          <w:sz w:val="24"/>
-          <w:szCs w:val="24"/>
-        </w:rPr>
-        <w:t>-</w:t>
-      </w:r>
-      <w:r>
-        <w:rPr>
-          <w:b/>
-          <w:bCs/>
-          <w:szCs w:val="22"/>
-        </w:rPr>
-        <w:t xml:space="preserve"> [</w:t>
+        <w:rPr>
+          <w:szCs w:val="22"/>
+        </w:rPr>
+      </w:pPr>
+      <w:r>
+        <w:rPr>
+          <w:b/>
+          <w:bCs/>
+          <w:szCs w:val="22"/>
+        </w:rPr>
+        <w:t>LIFT LOCK</w:t>
+      </w:r>
+      <w:r>
+        <w:rPr>
+          <w:b/>
+          <w:bCs/>
+          <w:szCs w:val="22"/>
+        </w:rPr>
+        <w:t>- [</w:t>
       </w:r>
       <w:hyperlink r:id="rId11" w:history="1">
         <w:r>
@@ -836,37 +808,13 @@
         <w:rPr>
           <w:szCs w:val="22"/>
         </w:rPr>
-        <w:t xml:space="preserve">Tech Stack used – </w:t>
-      </w:r>
-      <w:r>
-        <w:rPr>
-          <w:szCs w:val="22"/>
-        </w:rPr>
-        <w:t>Next JS,</w:t>
-      </w:r>
-      <w:r>
-        <w:rPr>
-          <w:szCs w:val="22"/>
-        </w:rPr>
-        <w:t xml:space="preserve"> Tailwind CSS. </w:t>
-      </w:r>
-      <w:r>
-        <w:rPr>
-          <w:szCs w:val="22"/>
-        </w:rPr>
-        <w:t>Typescript,</w:t>
-      </w:r>
-      <w:r>
-        <w:rPr>
-          <w:szCs w:val="22"/>
-        </w:rPr>
-        <w:t xml:space="preserve"> Google Gemini AI, Octo AI</w:t>
-      </w:r>
-      <w:r>
-        <w:rPr>
-          <w:szCs w:val="22"/>
-        </w:rPr>
-        <w:t>, Clerk</w:t>
+        <w:t>Tech Stack used – Next JS,</w:t>
+      </w:r>
+      <w:r>
+        <w:rPr>
+          <w:szCs w:val="22"/>
+        </w:rPr>
+        <w:t xml:space="preserve"> Tailwind CSS, Mongo Db, Cloudinary</w:t>
       </w:r>
     </w:p>
     <w:p>
@@ -874,18 +822,12 @@
         <w:pStyle w:val="ListParagraph"/>
         <w:numPr>
           <w:ilvl w:val="0"/>
-          <w:numId w:val="7"/>
+          <w:numId w:val="6"/>
         </w:numPr>
         <w:spacing w:line="192" w:lineRule="auto"/>
       </w:pPr>
       <w:r>
-        <w:t>Developed an online platform that converts PDF documents into interactive quizzes. The application was built using Next.js for a full-stack approach and Tailwind CSS for responsive UI design. Google Gemini AI and Octo AI were integrated for automated content summarization and quiz generation</w:t>
-      </w:r>
-      <w:r>
-        <w:t>.</w:t>
-      </w:r>
-      <w:r>
-        <w:t xml:space="preserve"> </w:t>
+        <w:t>Developed an e-commerce platform that offers a seamless shopping experience with secure user authentication, real-time data management and admin panel to control all the stuff</w:t>
       </w:r>
     </w:p>
     <w:p>
@@ -893,12 +835,12 @@
         <w:pStyle w:val="ListParagraph"/>
         <w:numPr>
           <w:ilvl w:val="0"/>
-          <w:numId w:val="7"/>
+          <w:numId w:val="6"/>
         </w:numPr>
         <w:spacing w:line="192" w:lineRule="auto"/>
       </w:pPr>
       <w:r>
-        <w:t>This project demonstrates skills in AI integration, front-end design, and full-stack development, providing a hands-on experience in creating educational tools.</w:t>
+        <w:t>Utilized Next.js for a performant and scalable front-end, Mongo DB for real-time database management and backend services and session management, and Tailwind CSS for a responsive and modern UI design. Implemented features such as product listings, shopping cart, checkout process, and order tracking, enhancing user engagement and operational efficiency.</w:t>
       </w:r>
     </w:p>
     <w:p>
@@ -1670,6 +1612,119 @@
     <w:nsid w:val="6A4C2872"/>
     <w:multiLevelType w:val="hybridMultilevel"/>
     <w:tmpl w:val="431A9592"/>
+    <w:lvl w:ilvl="0" w:tplc="04090001">
+      <w:start w:val="1"/>
+      <w:numFmt w:val="bullet"/>
+      <w:lvlText w:val=""/>
+      <w:lvlJc w:val="left"/>
+      <w:pPr>
+        <w:ind w:left="1440" w:hanging="360"/>
+      </w:pPr>
+      <w:rPr>
+        <w:rFonts w:ascii="Symbol" w:hAnsi="Symbol" w:hint="default"/>
+      </w:rPr>
+    </w:lvl>
+    <w:lvl w:ilvl="1" w:tplc="04090003" w:tentative="1">
+      <w:start w:val="1"/>
+      <w:numFmt w:val="bullet"/>
+      <w:lvlText w:val="o"/>
+      <w:lvlJc w:val="left"/>
+      <w:pPr>
+        <w:ind w:left="2160" w:hanging="360"/>
+      </w:pPr>
+      <w:rPr>
+        <w:rFonts w:ascii="Courier New" w:hAnsi="Courier New" w:cs="Courier New" w:hint="default"/>
+      </w:rPr>
+    </w:lvl>
+    <w:lvl w:ilvl="2" w:tplc="04090005" w:tentative="1">
+      <w:start w:val="1"/>
+      <w:numFmt w:val="bullet"/>
+      <w:lvlText w:val=""/>
+      <w:lvlJc w:val="left"/>
+      <w:pPr>
+        <w:ind w:left="2880" w:hanging="360"/>
+      </w:pPr>
+      <w:rPr>
+        <w:rFonts w:ascii="Wingdings" w:hAnsi="Wingdings" w:hint="default"/>
+      </w:rPr>
+    </w:lvl>
+    <w:lvl w:ilvl="3" w:tplc="04090001" w:tentative="1">
+      <w:start w:val="1"/>
+      <w:numFmt w:val="bullet"/>
+      <w:lvlText w:val=""/>
+      <w:lvlJc w:val="left"/>
+      <w:pPr>
+        <w:ind w:left="3600" w:hanging="360"/>
+      </w:pPr>
+      <w:rPr>
+        <w:rFonts w:ascii="Symbol" w:hAnsi="Symbol" w:hint="default"/>
+      </w:rPr>
+    </w:lvl>
+    <w:lvl w:ilvl="4" w:tplc="04090003" w:tentative="1">
+      <w:start w:val="1"/>
+      <w:numFmt w:val="bullet"/>
+      <w:lvlText w:val="o"/>
+      <w:lvlJc w:val="left"/>
+      <w:pPr>
+        <w:ind w:left="4320" w:hanging="360"/>
+      </w:pPr>
+      <w:rPr>
+        <w:rFonts w:ascii="Courier New" w:hAnsi="Courier New" w:cs="Courier New" w:hint="default"/>
+      </w:rPr>
+    </w:lvl>
+    <w:lvl w:ilvl="5" w:tplc="04090005" w:tentative="1">
+      <w:start w:val="1"/>
+      <w:numFmt w:val="bullet"/>
+      <w:lvlText w:val=""/>
+      <w:lvlJc w:val="left"/>
+      <w:pPr>
+        <w:ind w:left="5040" w:hanging="360"/>
+      </w:pPr>
+      <w:rPr>
+        <w:rFonts w:ascii="Wingdings" w:hAnsi="Wingdings" w:hint="default"/>
+      </w:rPr>
+    </w:lvl>
+    <w:lvl w:ilvl="6" w:tplc="04090001" w:tentative="1">
+      <w:start w:val="1"/>
+      <w:numFmt w:val="bullet"/>
+      <w:lvlText w:val=""/>
+      <w:lvlJc w:val="left"/>
+      <w:pPr>
+        <w:ind w:left="5760" w:hanging="360"/>
+      </w:pPr>
+      <w:rPr>
+        <w:rFonts w:ascii="Symbol" w:hAnsi="Symbol" w:hint="default"/>
+      </w:rPr>
+    </w:lvl>
+    <w:lvl w:ilvl="7" w:tplc="04090003" w:tentative="1">
+      <w:start w:val="1"/>
+      <w:numFmt w:val="bullet"/>
+      <w:lvlText w:val="o"/>
+      <w:lvlJc w:val="left"/>
+      <w:pPr>
+        <w:ind w:left="6480" w:hanging="360"/>
+      </w:pPr>
+      <w:rPr>
+        <w:rFonts w:ascii="Courier New" w:hAnsi="Courier New" w:cs="Courier New" w:hint="default"/>
+      </w:rPr>
+    </w:lvl>
+    <w:lvl w:ilvl="8" w:tplc="04090005" w:tentative="1">
+      <w:start w:val="1"/>
+      <w:numFmt w:val="bullet"/>
+      <w:lvlText w:val=""/>
+      <w:lvlJc w:val="left"/>
+      <w:pPr>
+        <w:ind w:left="7200" w:hanging="360"/>
+      </w:pPr>
+      <w:rPr>
+        <w:rFonts w:ascii="Wingdings" w:hAnsi="Wingdings" w:hint="default"/>
+      </w:rPr>
+    </w:lvl>
+  </w:abstractNum>
+  <w:abstractNum w:abstractNumId="7" w15:restartNumberingAfterBreak="0">
+    <w:nsid w:val="71050B2E"/>
+    <w:multiLevelType w:val="hybridMultilevel"/>
+    <w:tmpl w:val="4A82F3DC"/>
     <w:lvl w:ilvl="0" w:tplc="04090001">
       <w:start w:val="1"/>
       <w:numFmt w:val="bullet"/>
@@ -1799,6 +1854,9 @@
   </w:num>
   <w:num w:numId="7" w16cid:durableId="1656377446">
     <w:abstractNumId w:val="3"/>
+  </w:num>
+  <w:num w:numId="8" w16cid:durableId="1457676867">
+    <w:abstractNumId w:val="7"/>
   </w:num>
 </w:numbering>
 </file>
@@ -2228,7 +2286,6 @@
   <w:style w:type="character" w:default="1" w:styleId="DefaultParagraphFont">
     <w:name w:val="Default Paragraph Font"/>
     <w:uiPriority w:val="1"/>
-    <w:semiHidden/>
     <w:unhideWhenUsed/>
   </w:style>
   <w:style w:type="table" w:default="1" w:styleId="TableNormal">

</xml_diff>